<commit_message>
small mod to the reports
</commit_message>
<xml_diff>
--- a/Reports/GraphTheory_Report.docx
+++ b/Reports/GraphTheory_Report.docx
@@ -9,8 +9,10 @@
     </w:p>
     <w:p>
       <w:r>
-        <w:t>By Adam Gleichman, A48071742</w:t>
-      </w:r>
+        <w:t>By Adam Gleichman</w:t>
+      </w:r>
+      <w:bookmarkStart w:id="0" w:name="_GoBack"/>
+      <w:bookmarkEnd w:id="0"/>
     </w:p>
     <w:p/>
     <w:p>
@@ -70,15 +72,7 @@
     <w:p>
       <w:r>
         <w:tab/>
-        <w:t xml:space="preserve">The other function used commonly in ultrasound is using Graph Theory to colorize in any way to communicate data. The common one would be to colorize based on just groups that are defined for different tissues, such as to differentiate cardiac muscles for normal muscles. In </w:t>
-      </w:r>
-      <w:proofErr w:type="spellStart"/>
-      <w:r>
-        <w:t>Yatchenko</w:t>
-      </w:r>
-      <w:proofErr w:type="spellEnd"/>
-      <w:r>
-        <w:t xml:space="preserve">, color was </w:t>
+        <w:t xml:space="preserve">The other function used commonly in ultrasound is using Graph Theory to colorize in any way to communicate data. The common one would be to colorize based on just groups that are defined for different tissues, such as to differentiate cardiac muscles for normal muscles. In Yatchenko, color was </w:t>
       </w:r>
       <w:r>
         <w:t>used</w:t>
@@ -129,13 +123,8 @@
         <w:t>An interesting case that I found that uses Graph Theory for accomplishing a task that was not for coloring or segmentation purposes was in a paper by</w:t>
       </w:r>
       <w:r>
-        <w:t xml:space="preserve"> </w:t>
-      </w:r>
-      <w:proofErr w:type="spellStart"/>
-      <w:r>
-        <w:t>Musada</w:t>
-      </w:r>
-      <w:proofErr w:type="spellEnd"/>
+        <w:t xml:space="preserve"> Musada</w:t>
+      </w:r>
       <w:r>
         <w:t xml:space="preserve"> [3]</w:t>
       </w:r>
@@ -586,8 +575,6 @@
                 <w:fldChar w:fldCharType="end"/>
               </w:r>
             </w:p>
-            <w:bookmarkStart w:id="0" w:name="_GoBack" w:displacedByCustomXml="next"/>
-            <w:bookmarkEnd w:id="0" w:displacedByCustomXml="next"/>
           </w:sdtContent>
         </w:sdt>
       </w:sdtContent>
@@ -620,7 +607,7 @@
       </w:pPr>
     </w:pPrDefault>
   </w:docDefaults>
-  <w:latentStyles w:defLockedState="0" w:defUIPriority="99" w:defSemiHidden="0" w:defUnhideWhenUsed="0" w:defQFormat="0" w:count="377">
+  <w:latentStyles w:defLockedState="0" w:defUIPriority="99" w:defSemiHidden="0" w:defUnhideWhenUsed="0" w:defQFormat="0" w:count="376">
     <w:lsdException w:name="Normal" w:uiPriority="0" w:qFormat="1"/>
     <w:lsdException w:name="heading 1" w:uiPriority="9" w:qFormat="1"/>
     <w:lsdException w:name="heading 2" w:semiHidden="1" w:uiPriority="9" w:unhideWhenUsed="1" w:qFormat="1"/>
@@ -997,7 +984,6 @@
     <w:lsdException w:name="Hashtag" w:semiHidden="1" w:unhideWhenUsed="1"/>
     <w:lsdException w:name="Unresolved Mention" w:semiHidden="1" w:unhideWhenUsed="1"/>
     <w:lsdException w:name="Smart Link" w:semiHidden="1" w:unhideWhenUsed="1"/>
-    <w:lsdException w:name="Smart Link Error" w:semiHidden="1" w:unhideWhenUsed="1"/>
   </w:latentStyles>
   <w:style w:type="paragraph" w:default="1" w:styleId="Normal">
     <w:name w:val="Normal"/>
@@ -1452,7 +1438,7 @@
 </file>
 
 <file path=customXml/itemProps1.xml><?xml version="1.0" encoding="utf-8"?>
-<ds:datastoreItem xmlns:ds="http://schemas.openxmlformats.org/officeDocument/2006/customXml" ds:itemID="{1334CD5C-DC88-42CA-BD11-E0430025B77F}">
+<ds:datastoreItem xmlns:ds="http://schemas.openxmlformats.org/officeDocument/2006/customXml" ds:itemID="{39F299F8-E9B0-4ABF-9604-DFC451F90DA0}">
   <ds:schemaRefs>
     <ds:schemaRef ds:uri="http://schemas.openxmlformats.org/officeDocument/2006/bibliography"/>
   </ds:schemaRefs>

</xml_diff>